<commit_message>
added the user model and product model and added db.ts to interact with database and add route file to handle api route and modified env variable
</commit_message>
<xml_diff>
--- a/SAAS Application.docx
+++ b/SAAS Application.docx
@@ -500,13 +500,7 @@
         <w:rPr>
           <w:rFonts w:ascii="Cascadia Code" w:hAnsi="Cascadia Code"/>
         </w:rPr>
-        <w:t xml:space="preserve"> </w:t>
-      </w:r>
-      <w:r>
-        <w:rPr>
-          <w:rFonts w:ascii="Cascadia Code" w:hAnsi="Cascadia Code"/>
-        </w:rPr>
-        <w:t>Create the following file app/</w:t>
+        <w:t xml:space="preserve"> Create the following file app/</w:t>
       </w:r>
       <w:proofErr w:type="spellStart"/>
       <w:r>
@@ -656,6 +650,7 @@
         <w:t xml:space="preserve"> GET = </w:t>
       </w:r>
       <w:proofErr w:type="spellStart"/>
+      <w:proofErr w:type="gramStart"/>
       <w:r>
         <w:rPr>
           <w:rFonts w:ascii="Cascadia Code" w:hAnsi="Cascadia Code"/>
@@ -669,7 +664,15 @@
           <w:rFonts w:ascii="Cascadia Code" w:hAnsi="Cascadia Code"/>
           <w:highlight w:val="yellow"/>
         </w:rPr>
-        <w:t>();</w:t>
+        <w:t>(</w:t>
+      </w:r>
+      <w:proofErr w:type="gramEnd"/>
+      <w:r>
+        <w:rPr>
+          <w:rFonts w:ascii="Cascadia Code" w:hAnsi="Cascadia Code"/>
+          <w:highlight w:val="yellow"/>
+        </w:rPr>
+        <w:t>);</w:t>
       </w:r>
     </w:p>
     <w:p>
@@ -745,19 +748,7 @@
         <w:rPr>
           <w:rFonts w:ascii="Cascadia Code" w:hAnsi="Cascadia Code"/>
         </w:rPr>
-        <w:t xml:space="preserve">&gt;Login </w:t>
-      </w:r>
-      <w:r>
-        <w:rPr>
-          <w:rFonts w:ascii="Cascadia Code" w:hAnsi="Cascadia Code"/>
-        </w:rPr>
-        <w:t>&lt;</w:t>
-      </w:r>
-      <w:r>
-        <w:rPr>
-          <w:rFonts w:ascii="Cascadia Code" w:hAnsi="Cascadia Code"/>
-        </w:rPr>
-        <w:t>/</w:t>
+        <w:t>&gt;Login &lt;/</w:t>
       </w:r>
       <w:proofErr w:type="spellStart"/>
       <w:r>
@@ -771,13 +762,7 @@
         <w:rPr>
           <w:rFonts w:ascii="Cascadia Code" w:hAnsi="Cascadia Code"/>
         </w:rPr>
-        <w:t xml:space="preserve">&gt; </w:t>
-      </w:r>
-      <w:r>
-        <w:rPr>
-          <w:rFonts w:ascii="Cascadia Code" w:hAnsi="Cascadia Code"/>
-        </w:rPr>
-        <w:t>and &lt;</w:t>
+        <w:t>&gt; and &lt;</w:t>
       </w:r>
       <w:proofErr w:type="spellStart"/>
       <w:r>
@@ -791,19 +776,7 @@
         <w:rPr>
           <w:rFonts w:ascii="Cascadia Code" w:hAnsi="Cascadia Code"/>
         </w:rPr>
-        <w:t>&gt;Register</w:t>
-      </w:r>
-      <w:r>
-        <w:rPr>
-          <w:rFonts w:ascii="Cascadia Code" w:hAnsi="Cascadia Code"/>
-        </w:rPr>
-        <w:t>&lt;</w:t>
-      </w:r>
-      <w:r>
-        <w:rPr>
-          <w:rFonts w:ascii="Cascadia Code" w:hAnsi="Cascadia Code"/>
-        </w:rPr>
-        <w:t>/</w:t>
+        <w:t>&gt;Register&lt;/</w:t>
       </w:r>
       <w:proofErr w:type="spellStart"/>
       <w:r>
@@ -817,13 +790,7 @@
         <w:rPr>
           <w:rFonts w:ascii="Cascadia Code" w:hAnsi="Cascadia Code"/>
         </w:rPr>
-        <w:t>&gt;</w:t>
-      </w:r>
-      <w:r>
-        <w:rPr>
-          <w:rFonts w:ascii="Cascadia Code" w:hAnsi="Cascadia Code"/>
-        </w:rPr>
-        <w:t xml:space="preserve"> inside Navbar</w:t>
+        <w:t>&gt; inside Navbar</w:t>
       </w:r>
     </w:p>
     <w:p>
@@ -2360,7 +2327,15 @@
           <w:rFonts w:ascii="Cascadia Code" w:hAnsi="Cascadia Code"/>
           <w:highlight w:val="yellow"/>
         </w:rPr>
-        <w:t xml:space="preserve"> { </w:t>
+        <w:t xml:space="preserve"> </w:t>
+      </w:r>
+      <w:proofErr w:type="gramStart"/>
+      <w:r>
+        <w:rPr>
+          <w:rFonts w:ascii="Cascadia Code" w:hAnsi="Cascadia Code"/>
+          <w:highlight w:val="yellow"/>
+        </w:rPr>
+        <w:t xml:space="preserve">{ </w:t>
       </w:r>
       <w:proofErr w:type="spellStart"/>
       <w:r>
@@ -2371,6 +2346,7 @@
         <w:t>withUt</w:t>
       </w:r>
       <w:proofErr w:type="spellEnd"/>
+      <w:proofErr w:type="gramEnd"/>
       <w:r>
         <w:rPr>
           <w:rFonts w:ascii="Cascadia Code" w:hAnsi="Cascadia Code"/>
@@ -2514,6 +2490,987 @@
     <w:p>
       <w:pPr>
         <w:pStyle w:val="ListParagraph"/>
+        <w:numPr>
+          <w:ilvl w:val="0"/>
+          <w:numId w:val="6"/>
+        </w:numPr>
+        <w:rPr>
+          <w:rFonts w:ascii="Cascadia Code" w:hAnsi="Cascadia Code"/>
+        </w:rPr>
+      </w:pPr>
+      <w:r>
+        <w:rPr>
+          <w:rFonts w:ascii="Cascadia Code" w:hAnsi="Cascadia Code"/>
+        </w:rPr>
+        <w:t xml:space="preserve">Now </w:t>
+      </w:r>
+      <w:proofErr w:type="spellStart"/>
+      <w:r>
+        <w:rPr>
+          <w:rFonts w:ascii="Cascadia Code" w:hAnsi="Cascadia Code"/>
+        </w:rPr>
+        <w:t>UploadThings</w:t>
+      </w:r>
+      <w:proofErr w:type="spellEnd"/>
+      <w:r>
+        <w:rPr>
+          <w:rFonts w:ascii="Cascadia Code" w:hAnsi="Cascadia Code"/>
+        </w:rPr>
+        <w:t xml:space="preserve"> SSR Plugins inside </w:t>
+      </w:r>
+      <w:proofErr w:type="spellStart"/>
+      <w:r>
+        <w:rPr>
+          <w:rFonts w:ascii="Cascadia Code" w:hAnsi="Cascadia Code"/>
+        </w:rPr>
+        <w:t>layout.tsx</w:t>
+      </w:r>
+      <w:proofErr w:type="spellEnd"/>
+    </w:p>
+    <w:p>
+      <w:pPr>
+        <w:rPr>
+          <w:rFonts w:ascii="Cascadia Code" w:hAnsi="Cascadia Code"/>
+        </w:rPr>
+      </w:pPr>
+    </w:p>
+    <w:p>
+      <w:pPr>
+        <w:pStyle w:val="ListParagraph"/>
+        <w:numPr>
+          <w:ilvl w:val="0"/>
+          <w:numId w:val="4"/>
+        </w:numPr>
+        <w:rPr>
+          <w:rFonts w:ascii="Cascadia Code" w:hAnsi="Cascadia Code"/>
+          <w:b/>
+          <w:bCs/>
+        </w:rPr>
+      </w:pPr>
+      <w:proofErr w:type="spellStart"/>
+      <w:r>
+        <w:rPr>
+          <w:rFonts w:ascii="Cascadia Code" w:hAnsi="Cascadia Code"/>
+          <w:b/>
+          <w:bCs/>
+        </w:rPr>
+        <w:t>Configgre</w:t>
+      </w:r>
+      <w:proofErr w:type="spellEnd"/>
+      <w:r>
+        <w:rPr>
+          <w:rFonts w:ascii="Cascadia Code" w:hAnsi="Cascadia Code"/>
+          <w:b/>
+          <w:bCs/>
+        </w:rPr>
+        <w:t xml:space="preserve"> the </w:t>
+      </w:r>
+      <w:proofErr w:type="spellStart"/>
+      <w:r>
+        <w:rPr>
+          <w:rFonts w:ascii="Cascadia Code" w:hAnsi="Cascadia Code"/>
+          <w:b/>
+          <w:bCs/>
+        </w:rPr>
+        <w:t>Supabase</w:t>
+      </w:r>
+      <w:proofErr w:type="spellEnd"/>
+      <w:r>
+        <w:rPr>
+          <w:rFonts w:ascii="Cascadia Code" w:hAnsi="Cascadia Code"/>
+          <w:b/>
+          <w:bCs/>
+        </w:rPr>
+        <w:t xml:space="preserve"> database</w:t>
+      </w:r>
+    </w:p>
+    <w:p>
+      <w:pPr>
+        <w:pStyle w:val="ListParagraph"/>
+        <w:numPr>
+          <w:ilvl w:val="0"/>
+          <w:numId w:val="7"/>
+        </w:numPr>
+        <w:rPr>
+          <w:rFonts w:ascii="Cascadia Code" w:hAnsi="Cascadia Code"/>
+        </w:rPr>
+      </w:pPr>
+      <w:r>
+        <w:rPr>
+          <w:rFonts w:ascii="Cascadia Code" w:hAnsi="Cascadia Code"/>
+        </w:rPr>
+        <w:t xml:space="preserve">Create a project in </w:t>
+      </w:r>
+      <w:proofErr w:type="spellStart"/>
+      <w:r>
+        <w:rPr>
+          <w:rFonts w:ascii="Cascadia Code" w:hAnsi="Cascadia Code"/>
+        </w:rPr>
+        <w:t>Supabase</w:t>
+      </w:r>
+      <w:proofErr w:type="spellEnd"/>
+      <w:r>
+        <w:rPr>
+          <w:rFonts w:ascii="Cascadia Code" w:hAnsi="Cascadia Code"/>
+        </w:rPr>
+        <w:t xml:space="preserve"> and configure the </w:t>
+      </w:r>
+      <w:proofErr w:type="spellStart"/>
+      <w:r>
+        <w:rPr>
+          <w:rFonts w:ascii="Cascadia Code" w:hAnsi="Cascadia Code"/>
+          <w:b/>
+          <w:bCs/>
+        </w:rPr>
+        <w:t>DatabaseUrl</w:t>
+      </w:r>
+      <w:proofErr w:type="spellEnd"/>
+      <w:r>
+        <w:rPr>
+          <w:rFonts w:ascii="Cascadia Code" w:hAnsi="Cascadia Code"/>
+        </w:rPr>
+        <w:t xml:space="preserve"> and </w:t>
+      </w:r>
+      <w:proofErr w:type="spellStart"/>
+      <w:r>
+        <w:rPr>
+          <w:rFonts w:ascii="Cascadia Code" w:hAnsi="Cascadia Code"/>
+        </w:rPr>
+        <w:t>DirectUrl</w:t>
+      </w:r>
+      <w:proofErr w:type="spellEnd"/>
+      <w:r>
+        <w:rPr>
+          <w:rFonts w:ascii="Cascadia Code" w:hAnsi="Cascadia Code"/>
+        </w:rPr>
+        <w:t xml:space="preserve"> into env to save the data into database.</w:t>
+      </w:r>
+    </w:p>
+    <w:p>
+      <w:pPr>
+        <w:pStyle w:val="ListParagraph"/>
+        <w:rPr>
+          <w:rFonts w:ascii="Cascadia Code" w:hAnsi="Cascadia Code"/>
+        </w:rPr>
+      </w:pPr>
+    </w:p>
+    <w:p>
+      <w:pPr>
+        <w:pStyle w:val="ListParagraph"/>
+        <w:numPr>
+          <w:ilvl w:val="0"/>
+          <w:numId w:val="7"/>
+        </w:numPr>
+        <w:rPr>
+          <w:rFonts w:ascii="Cascadia Code" w:hAnsi="Cascadia Code"/>
+        </w:rPr>
+      </w:pPr>
+      <w:r>
+        <w:rPr>
+          <w:rFonts w:ascii="Cascadia Code" w:hAnsi="Cascadia Code"/>
+        </w:rPr>
+        <w:t xml:space="preserve">Configure the Prisma an open source ORM </w:t>
+      </w:r>
+    </w:p>
+    <w:p>
+      <w:pPr>
+        <w:pStyle w:val="ListParagraph"/>
+        <w:rPr>
+          <w:rFonts w:ascii="Cascadia Code" w:hAnsi="Cascadia Code"/>
+        </w:rPr>
+      </w:pPr>
+    </w:p>
+    <w:p>
+      <w:pPr>
+        <w:pStyle w:val="ListParagraph"/>
+        <w:numPr>
+          <w:ilvl w:val="0"/>
+          <w:numId w:val="7"/>
+        </w:numPr>
+        <w:rPr>
+          <w:rFonts w:ascii="Cascadia Code" w:hAnsi="Cascadia Code"/>
+          <w:highlight w:val="yellow"/>
+        </w:rPr>
+      </w:pPr>
+      <w:r>
+        <w:rPr>
+          <w:rFonts w:ascii="Cascadia Code" w:hAnsi="Cascadia Code"/>
+        </w:rPr>
+        <w:t>Then, install the Prisma CLI as a development dependency in the project:</w:t>
+      </w:r>
+      <w:r>
+        <w:rPr>
+          <w:rFonts w:ascii="Cascadia Code" w:hAnsi="Cascadia Code"/>
+        </w:rPr>
+        <w:t xml:space="preserve"> </w:t>
+      </w:r>
+      <w:proofErr w:type="spellStart"/>
+      <w:r>
+        <w:rPr>
+          <w:rFonts w:ascii="Cascadia Code" w:hAnsi="Cascadia Code"/>
+          <w:highlight w:val="yellow"/>
+        </w:rPr>
+        <w:t>npm</w:t>
+      </w:r>
+      <w:proofErr w:type="spellEnd"/>
+      <w:r>
+        <w:rPr>
+          <w:rFonts w:ascii="Cascadia Code" w:hAnsi="Cascadia Code"/>
+          <w:highlight w:val="yellow"/>
+        </w:rPr>
+        <w:t xml:space="preserve"> </w:t>
+      </w:r>
+      <w:proofErr w:type="spellStart"/>
+      <w:r>
+        <w:rPr>
+          <w:rFonts w:ascii="Cascadia Code" w:hAnsi="Cascadia Code"/>
+          <w:highlight w:val="yellow"/>
+        </w:rPr>
+        <w:t>i</w:t>
+      </w:r>
+      <w:proofErr w:type="spellEnd"/>
+      <w:r>
+        <w:rPr>
+          <w:rFonts w:ascii="Cascadia Code" w:hAnsi="Cascadia Code"/>
+          <w:highlight w:val="yellow"/>
+        </w:rPr>
+        <w:t xml:space="preserve"> -D </w:t>
+      </w:r>
+      <w:proofErr w:type="spellStart"/>
+      <w:r>
+        <w:rPr>
+          <w:rFonts w:ascii="Cascadia Code" w:hAnsi="Cascadia Code"/>
+          <w:highlight w:val="yellow"/>
+        </w:rPr>
+        <w:t>prisma</w:t>
+      </w:r>
+      <w:proofErr w:type="spellEnd"/>
+    </w:p>
+    <w:p>
+      <w:pPr>
+        <w:pStyle w:val="ListParagraph"/>
+        <w:rPr>
+          <w:rFonts w:ascii="Cascadia Code" w:hAnsi="Cascadia Code"/>
+        </w:rPr>
+      </w:pPr>
+    </w:p>
+    <w:p>
+      <w:pPr>
+        <w:pStyle w:val="ListParagraph"/>
+        <w:numPr>
+          <w:ilvl w:val="0"/>
+          <w:numId w:val="7"/>
+        </w:numPr>
+        <w:rPr>
+          <w:rFonts w:ascii="Cascadia Code" w:hAnsi="Cascadia Code"/>
+        </w:rPr>
+      </w:pPr>
+      <w:r>
+        <w:rPr>
+          <w:rFonts w:ascii="Cascadia Code" w:hAnsi="Cascadia Code"/>
+        </w:rPr>
+        <w:t xml:space="preserve">Then </w:t>
+      </w:r>
+      <w:proofErr w:type="spellStart"/>
+      <w:r>
+        <w:rPr>
+          <w:rFonts w:ascii="Cascadia Code" w:hAnsi="Cascadia Code"/>
+        </w:rPr>
+        <w:t>insatll</w:t>
+      </w:r>
+      <w:proofErr w:type="spellEnd"/>
+      <w:r>
+        <w:rPr>
+          <w:rFonts w:ascii="Cascadia Code" w:hAnsi="Cascadia Code"/>
+        </w:rPr>
+        <w:t xml:space="preserve"> </w:t>
+      </w:r>
+      <w:proofErr w:type="spellStart"/>
+      <w:r>
+        <w:rPr>
+          <w:rFonts w:ascii="Cascadia Code" w:hAnsi="Cascadia Code"/>
+        </w:rPr>
+        <w:t>prisma</w:t>
+      </w:r>
+      <w:proofErr w:type="spellEnd"/>
+      <w:r>
+        <w:rPr>
+          <w:rFonts w:ascii="Cascadia Code" w:hAnsi="Cascadia Code"/>
+        </w:rPr>
+        <w:t xml:space="preserve"> client: </w:t>
+      </w:r>
+      <w:proofErr w:type="spellStart"/>
+      <w:r>
+        <w:rPr>
+          <w:rFonts w:ascii="Cascadia Code" w:hAnsi="Cascadia Code"/>
+          <w:highlight w:val="yellow"/>
+        </w:rPr>
+        <w:t>npm</w:t>
+      </w:r>
+      <w:proofErr w:type="spellEnd"/>
+      <w:r>
+        <w:rPr>
+          <w:rFonts w:ascii="Cascadia Code" w:hAnsi="Cascadia Code"/>
+          <w:highlight w:val="yellow"/>
+        </w:rPr>
+        <w:t xml:space="preserve"> </w:t>
+      </w:r>
+      <w:proofErr w:type="spellStart"/>
+      <w:r>
+        <w:rPr>
+          <w:rFonts w:ascii="Cascadia Code" w:hAnsi="Cascadia Code"/>
+          <w:highlight w:val="yellow"/>
+        </w:rPr>
+        <w:t>i</w:t>
+      </w:r>
+      <w:proofErr w:type="spellEnd"/>
+      <w:r>
+        <w:rPr>
+          <w:rFonts w:ascii="Cascadia Code" w:hAnsi="Cascadia Code"/>
+          <w:highlight w:val="yellow"/>
+        </w:rPr>
+        <w:t xml:space="preserve"> @prisma/client</w:t>
+      </w:r>
+    </w:p>
+    <w:p>
+      <w:pPr>
+        <w:pStyle w:val="ListParagraph"/>
+        <w:rPr>
+          <w:rFonts w:ascii="Cascadia Code" w:hAnsi="Cascadia Code"/>
+        </w:rPr>
+      </w:pPr>
+    </w:p>
+    <w:p>
+      <w:pPr>
+        <w:pStyle w:val="ListParagraph"/>
+        <w:numPr>
+          <w:ilvl w:val="0"/>
+          <w:numId w:val="7"/>
+        </w:numPr>
+        <w:rPr>
+          <w:rFonts w:ascii="Cascadia Code" w:hAnsi="Cascadia Code"/>
+        </w:rPr>
+      </w:pPr>
+      <w:r>
+        <w:rPr>
+          <w:rFonts w:ascii="Cascadia Code" w:hAnsi="Cascadia Code"/>
+        </w:rPr>
+        <w:t xml:space="preserve">Then initialize the </w:t>
+      </w:r>
+      <w:proofErr w:type="spellStart"/>
+      <w:r>
+        <w:rPr>
+          <w:rFonts w:ascii="Cascadia Code" w:hAnsi="Cascadia Code"/>
+        </w:rPr>
+        <w:t>prisma</w:t>
+      </w:r>
+      <w:proofErr w:type="spellEnd"/>
+      <w:r>
+        <w:rPr>
+          <w:rFonts w:ascii="Cascadia Code" w:hAnsi="Cascadia Code"/>
+        </w:rPr>
+        <w:t xml:space="preserve">: </w:t>
+      </w:r>
+      <w:proofErr w:type="spellStart"/>
+      <w:r>
+        <w:rPr>
+          <w:rFonts w:ascii="Cascadia Code" w:hAnsi="Cascadia Code"/>
+          <w:highlight w:val="yellow"/>
+        </w:rPr>
+        <w:t>npx</w:t>
+      </w:r>
+      <w:proofErr w:type="spellEnd"/>
+      <w:r>
+        <w:rPr>
+          <w:rFonts w:ascii="Cascadia Code" w:hAnsi="Cascadia Code"/>
+          <w:highlight w:val="yellow"/>
+        </w:rPr>
+        <w:t xml:space="preserve"> </w:t>
+      </w:r>
+      <w:proofErr w:type="spellStart"/>
+      <w:r>
+        <w:rPr>
+          <w:rFonts w:ascii="Cascadia Code" w:hAnsi="Cascadia Code"/>
+          <w:highlight w:val="yellow"/>
+        </w:rPr>
+        <w:t>prisma</w:t>
+      </w:r>
+      <w:proofErr w:type="spellEnd"/>
+      <w:r>
+        <w:rPr>
+          <w:rFonts w:ascii="Cascadia Code" w:hAnsi="Cascadia Code"/>
+          <w:highlight w:val="yellow"/>
+        </w:rPr>
+        <w:t xml:space="preserve"> </w:t>
+      </w:r>
+      <w:proofErr w:type="spellStart"/>
+      <w:r>
+        <w:rPr>
+          <w:rFonts w:ascii="Cascadia Code" w:hAnsi="Cascadia Code"/>
+          <w:highlight w:val="yellow"/>
+        </w:rPr>
+        <w:t>init</w:t>
+      </w:r>
+      <w:proofErr w:type="spellEnd"/>
+    </w:p>
+    <w:p>
+      <w:pPr>
+        <w:pStyle w:val="ListParagraph"/>
+        <w:rPr>
+          <w:rFonts w:ascii="Cascadia Code" w:hAnsi="Cascadia Code"/>
+        </w:rPr>
+      </w:pPr>
+    </w:p>
+    <w:p>
+      <w:pPr>
+        <w:pStyle w:val="ListParagraph"/>
+        <w:numPr>
+          <w:ilvl w:val="0"/>
+          <w:numId w:val="7"/>
+        </w:numPr>
+        <w:rPr>
+          <w:rFonts w:ascii="Cascadia Code" w:hAnsi="Cascadia Code"/>
+        </w:rPr>
+      </w:pPr>
+      <w:r>
+        <w:rPr>
+          <w:rFonts w:ascii="Cascadia Code" w:hAnsi="Cascadia Code"/>
+        </w:rPr>
+        <w:t xml:space="preserve">Now add </w:t>
+      </w:r>
+      <w:r>
+        <w:rPr>
+          <w:rFonts w:ascii="Cascadia Code" w:hAnsi="Cascadia Code"/>
+          <w:b/>
+          <w:bCs/>
+        </w:rPr>
+        <w:t>DATABASE_URL</w:t>
+      </w:r>
+      <w:r>
+        <w:rPr>
+          <w:rFonts w:ascii="Cascadia Code" w:hAnsi="Cascadia Code"/>
+        </w:rPr>
+        <w:t xml:space="preserve"> and </w:t>
+      </w:r>
+      <w:r>
+        <w:rPr>
+          <w:rFonts w:ascii="Cascadia Code" w:hAnsi="Cascadia Code"/>
+          <w:b/>
+          <w:bCs/>
+        </w:rPr>
+        <w:t>DIRECT_URL</w:t>
+      </w:r>
+      <w:r>
+        <w:rPr>
+          <w:rFonts w:ascii="Cascadia Code" w:hAnsi="Cascadia Code"/>
+        </w:rPr>
+        <w:t xml:space="preserve"> inside env</w:t>
+      </w:r>
+    </w:p>
+    <w:p>
+      <w:pPr>
+        <w:pStyle w:val="ListParagraph"/>
+        <w:rPr>
+          <w:rFonts w:ascii="Cascadia Code" w:hAnsi="Cascadia Code"/>
+        </w:rPr>
+      </w:pPr>
+    </w:p>
+    <w:p>
+      <w:pPr>
+        <w:pStyle w:val="ListParagraph"/>
+        <w:numPr>
+          <w:ilvl w:val="0"/>
+          <w:numId w:val="7"/>
+        </w:numPr>
+        <w:rPr>
+          <w:rFonts w:ascii="Cascadia Code" w:hAnsi="Cascadia Code"/>
+        </w:rPr>
+      </w:pPr>
+      <w:r>
+        <w:rPr>
+          <w:rFonts w:ascii="Cascadia Code" w:hAnsi="Cascadia Code"/>
+        </w:rPr>
+        <w:t xml:space="preserve">Now add Transaction and session mode </w:t>
+      </w:r>
+      <w:proofErr w:type="spellStart"/>
+      <w:r>
+        <w:rPr>
+          <w:rFonts w:ascii="Cascadia Code" w:hAnsi="Cascadia Code"/>
+        </w:rPr>
+        <w:t>url</w:t>
+      </w:r>
+      <w:proofErr w:type="spellEnd"/>
+      <w:r>
+        <w:rPr>
+          <w:rFonts w:ascii="Cascadia Code" w:hAnsi="Cascadia Code"/>
+        </w:rPr>
+        <w:t xml:space="preserve"> inside env for DATABASE_URL and DIRECT_URL</w:t>
+      </w:r>
+    </w:p>
+    <w:p>
+      <w:pPr>
+        <w:pStyle w:val="ListParagraph"/>
+        <w:rPr>
+          <w:rFonts w:ascii="Cascadia Code" w:hAnsi="Cascadia Code"/>
+        </w:rPr>
+      </w:pPr>
+    </w:p>
+    <w:p>
+      <w:pPr>
+        <w:pStyle w:val="ListParagraph"/>
+        <w:numPr>
+          <w:ilvl w:val="0"/>
+          <w:numId w:val="7"/>
+        </w:numPr>
+        <w:rPr>
+          <w:rFonts w:ascii="Cascadia Code" w:hAnsi="Cascadia Code"/>
+        </w:rPr>
+      </w:pPr>
+      <w:r>
+        <w:rPr>
+          <w:rFonts w:ascii="Cascadia Code" w:hAnsi="Cascadia Code"/>
+        </w:rPr>
+        <w:t xml:space="preserve">Now create User model inside </w:t>
+      </w:r>
+      <w:proofErr w:type="spellStart"/>
+      <w:r>
+        <w:rPr>
+          <w:rFonts w:ascii="Cascadia Code" w:hAnsi="Cascadia Code"/>
+        </w:rPr>
+        <w:t>Prisma.schema</w:t>
+      </w:r>
+      <w:proofErr w:type="spellEnd"/>
+    </w:p>
+    <w:p>
+      <w:pPr>
+        <w:pStyle w:val="ListParagraph"/>
+        <w:rPr>
+          <w:rFonts w:ascii="Cascadia Code" w:hAnsi="Cascadia Code"/>
+        </w:rPr>
+      </w:pPr>
+    </w:p>
+    <w:p>
+      <w:pPr>
+        <w:pStyle w:val="ListParagraph"/>
+        <w:numPr>
+          <w:ilvl w:val="0"/>
+          <w:numId w:val="7"/>
+        </w:numPr>
+        <w:rPr>
+          <w:rFonts w:ascii="Cascadia Code" w:hAnsi="Cascadia Code"/>
+          <w:highlight w:val="yellow"/>
+        </w:rPr>
+      </w:pPr>
+      <w:r>
+        <w:rPr>
+          <w:rFonts w:ascii="Cascadia Code" w:hAnsi="Cascadia Code"/>
+        </w:rPr>
+        <w:t xml:space="preserve">Now synch the database by running command </w:t>
+      </w:r>
+      <w:proofErr w:type="spellStart"/>
+      <w:r>
+        <w:rPr>
+          <w:rFonts w:ascii="Cascadia Code" w:hAnsi="Cascadia Code"/>
+          <w:highlight w:val="yellow"/>
+        </w:rPr>
+        <w:t>npx</w:t>
+      </w:r>
+      <w:proofErr w:type="spellEnd"/>
+      <w:r>
+        <w:rPr>
+          <w:rFonts w:ascii="Cascadia Code" w:hAnsi="Cascadia Code"/>
+          <w:highlight w:val="yellow"/>
+        </w:rPr>
+        <w:t xml:space="preserve"> </w:t>
+      </w:r>
+      <w:proofErr w:type="spellStart"/>
+      <w:r>
+        <w:rPr>
+          <w:rFonts w:ascii="Cascadia Code" w:hAnsi="Cascadia Code"/>
+          <w:highlight w:val="yellow"/>
+        </w:rPr>
+        <w:t>prisma</w:t>
+      </w:r>
+      <w:proofErr w:type="spellEnd"/>
+      <w:r>
+        <w:rPr>
+          <w:rFonts w:ascii="Cascadia Code" w:hAnsi="Cascadia Code"/>
+          <w:highlight w:val="yellow"/>
+        </w:rPr>
+        <w:t xml:space="preserve"> </w:t>
+      </w:r>
+      <w:proofErr w:type="spellStart"/>
+      <w:r>
+        <w:rPr>
+          <w:rFonts w:ascii="Cascadia Code" w:hAnsi="Cascadia Code"/>
+          <w:highlight w:val="yellow"/>
+        </w:rPr>
+        <w:t>db</w:t>
+      </w:r>
+      <w:proofErr w:type="spellEnd"/>
+      <w:r>
+        <w:rPr>
+          <w:rFonts w:ascii="Cascadia Code" w:hAnsi="Cascadia Code"/>
+          <w:highlight w:val="yellow"/>
+        </w:rPr>
+        <w:t xml:space="preserve"> push</w:t>
+      </w:r>
+    </w:p>
+    <w:p>
+      <w:pPr>
+        <w:pStyle w:val="ListParagraph"/>
+        <w:rPr>
+          <w:rFonts w:ascii="Cascadia Code" w:hAnsi="Cascadia Code"/>
+        </w:rPr>
+      </w:pPr>
+    </w:p>
+    <w:p>
+      <w:pPr>
+        <w:pStyle w:val="ListParagraph"/>
+        <w:numPr>
+          <w:ilvl w:val="0"/>
+          <w:numId w:val="4"/>
+        </w:numPr>
+        <w:rPr>
+          <w:rFonts w:ascii="Cascadia Code" w:hAnsi="Cascadia Code"/>
+        </w:rPr>
+      </w:pPr>
+      <w:r>
+        <w:rPr>
+          <w:rFonts w:ascii="Cascadia Code" w:hAnsi="Cascadia Code"/>
+        </w:rPr>
+        <w:t xml:space="preserve">Now create new folder inside app/auth named as creation and create new file inside named as </w:t>
+      </w:r>
+      <w:proofErr w:type="spellStart"/>
+      <w:r>
+        <w:rPr>
+          <w:rFonts w:ascii="Cascadia Code" w:hAnsi="Cascadia Code"/>
+        </w:rPr>
+        <w:t>route.ts</w:t>
+      </w:r>
+      <w:proofErr w:type="spellEnd"/>
+      <w:r>
+        <w:rPr>
+          <w:rFonts w:ascii="Cascadia Code" w:hAnsi="Cascadia Code"/>
+        </w:rPr>
+        <w:t xml:space="preserve"> to handle the API request</w:t>
+      </w:r>
+    </w:p>
+    <w:p>
+      <w:pPr>
+        <w:pStyle w:val="ListParagraph"/>
+        <w:rPr>
+          <w:rFonts w:ascii="Cascadia Code" w:hAnsi="Cascadia Code"/>
+        </w:rPr>
+      </w:pPr>
+    </w:p>
+    <w:p>
+      <w:pPr>
+        <w:pStyle w:val="ListParagraph"/>
+        <w:numPr>
+          <w:ilvl w:val="0"/>
+          <w:numId w:val="8"/>
+        </w:numPr>
+        <w:rPr>
+          <w:rFonts w:ascii="Cascadia Code" w:hAnsi="Cascadia Code"/>
+        </w:rPr>
+      </w:pPr>
+      <w:r>
+        <w:rPr>
+          <w:rFonts w:ascii="Cascadia Code" w:hAnsi="Cascadia Code"/>
+        </w:rPr>
+        <w:lastRenderedPageBreak/>
+        <w:t xml:space="preserve">Implement the </w:t>
+      </w:r>
+      <w:proofErr w:type="spellStart"/>
+      <w:r>
+        <w:rPr>
+          <w:rFonts w:ascii="Cascadia Code" w:hAnsi="Cascadia Code"/>
+        </w:rPr>
+        <w:t>api</w:t>
+      </w:r>
+      <w:proofErr w:type="spellEnd"/>
+      <w:r>
+        <w:rPr>
+          <w:rFonts w:ascii="Cascadia Code" w:hAnsi="Cascadia Code"/>
+        </w:rPr>
+        <w:t xml:space="preserve"> handler inside </w:t>
+      </w:r>
+      <w:proofErr w:type="spellStart"/>
+      <w:r>
+        <w:rPr>
+          <w:rFonts w:ascii="Cascadia Code" w:hAnsi="Cascadia Code"/>
+        </w:rPr>
+        <w:t>route.ts</w:t>
+      </w:r>
+      <w:proofErr w:type="spellEnd"/>
+      <w:r>
+        <w:rPr>
+          <w:rFonts w:ascii="Cascadia Code" w:hAnsi="Cascadia Code"/>
+        </w:rPr>
+        <w:t>.</w:t>
+      </w:r>
+    </w:p>
+    <w:p>
+      <w:pPr>
+        <w:pStyle w:val="ListParagraph"/>
+        <w:numPr>
+          <w:ilvl w:val="0"/>
+          <w:numId w:val="8"/>
+        </w:numPr>
+        <w:rPr>
+          <w:rFonts w:ascii="Cascadia Code" w:hAnsi="Cascadia Code"/>
+        </w:rPr>
+      </w:pPr>
+      <w:r>
+        <w:rPr>
+          <w:rFonts w:ascii="Cascadia Code" w:hAnsi="Cascadia Code"/>
+        </w:rPr>
+        <w:t xml:space="preserve">Now </w:t>
+      </w:r>
+      <w:proofErr w:type="spellStart"/>
+      <w:r>
+        <w:rPr>
+          <w:rFonts w:ascii="Cascadia Code" w:hAnsi="Cascadia Code"/>
+        </w:rPr>
+        <w:t>goto</w:t>
+      </w:r>
+      <w:proofErr w:type="spellEnd"/>
+      <w:r>
+        <w:rPr>
+          <w:rFonts w:ascii="Cascadia Code" w:hAnsi="Cascadia Code"/>
+        </w:rPr>
+        <w:t xml:space="preserve"> </w:t>
+      </w:r>
+      <w:proofErr w:type="spellStart"/>
+      <w:r>
+        <w:rPr>
+          <w:rFonts w:ascii="Cascadia Code" w:hAnsi="Cascadia Code"/>
+        </w:rPr>
+        <w:t>nextjs</w:t>
+      </w:r>
+      <w:proofErr w:type="spellEnd"/>
+      <w:r>
+        <w:rPr>
+          <w:rFonts w:ascii="Cascadia Code" w:hAnsi="Cascadia Code"/>
+        </w:rPr>
+        <w:t xml:space="preserve"> </w:t>
+      </w:r>
+      <w:proofErr w:type="spellStart"/>
+      <w:r>
+        <w:rPr>
+          <w:rFonts w:ascii="Cascadia Code" w:hAnsi="Cascadia Code"/>
+        </w:rPr>
+        <w:t>prisma</w:t>
+      </w:r>
+      <w:proofErr w:type="spellEnd"/>
+      <w:r>
+        <w:rPr>
+          <w:rFonts w:ascii="Cascadia Code" w:hAnsi="Cascadia Code"/>
+        </w:rPr>
+        <w:t xml:space="preserve"> best practices(</w:t>
+      </w:r>
+      <w:hyperlink r:id="rId6" w:history="1">
+        <w:r>
+          <w:rPr>
+            <w:rStyle w:val="Hyperlink"/>
+            <w:rFonts w:ascii="Cascadia Code" w:hAnsi="Cascadia Code"/>
+          </w:rPr>
+          <w:t>https://www.prisma.io/docs/orm/more/help-and-troubleshooting/help-articles/nextjs-prisma-client-dev-practices</w:t>
+        </w:r>
+      </w:hyperlink>
+      <w:r>
+        <w:rPr>
+          <w:rFonts w:ascii="Cascadia Code" w:hAnsi="Cascadia Code"/>
+        </w:rPr>
+        <w:t xml:space="preserve">) and copy the solution and create new file inside app/lib named as </w:t>
+      </w:r>
+      <w:proofErr w:type="spellStart"/>
+      <w:r>
+        <w:rPr>
+          <w:rFonts w:ascii="Cascadia Code" w:hAnsi="Cascadia Code"/>
+        </w:rPr>
+        <w:t>db.ts</w:t>
+      </w:r>
+      <w:proofErr w:type="spellEnd"/>
+      <w:r>
+        <w:rPr>
+          <w:rFonts w:ascii="Cascadia Code" w:hAnsi="Cascadia Code"/>
+        </w:rPr>
+        <w:t xml:space="preserve"> and paste the solution.</w:t>
+      </w:r>
+    </w:p>
+    <w:p>
+      <w:pPr>
+        <w:pStyle w:val="ListParagraph"/>
+        <w:numPr>
+          <w:ilvl w:val="0"/>
+          <w:numId w:val="8"/>
+        </w:numPr>
+        <w:rPr>
+          <w:rFonts w:ascii="Cascadia Code" w:hAnsi="Cascadia Code"/>
+        </w:rPr>
+      </w:pPr>
+      <w:r>
+        <w:rPr>
+          <w:rFonts w:ascii="Cascadia Code" w:hAnsi="Cascadia Code"/>
+        </w:rPr>
+        <w:t xml:space="preserve">Now defined the API handler and response inside </w:t>
+      </w:r>
+      <w:proofErr w:type="spellStart"/>
+      <w:r>
+        <w:rPr>
+          <w:rFonts w:ascii="Cascadia Code" w:hAnsi="Cascadia Code"/>
+        </w:rPr>
+        <w:t>route.ts</w:t>
+      </w:r>
+      <w:proofErr w:type="spellEnd"/>
+    </w:p>
+    <w:p>
+      <w:pPr>
+        <w:pStyle w:val="ListParagraph"/>
+        <w:numPr>
+          <w:ilvl w:val="0"/>
+          <w:numId w:val="8"/>
+        </w:numPr>
+        <w:rPr>
+          <w:rFonts w:ascii="Cascadia Code" w:hAnsi="Cascadia Code"/>
+        </w:rPr>
+      </w:pPr>
+      <w:r>
+        <w:rPr>
+          <w:rFonts w:ascii="Cascadia Code" w:hAnsi="Cascadia Code"/>
+        </w:rPr>
+        <w:t xml:space="preserve">Then </w:t>
+      </w:r>
+      <w:proofErr w:type="gramStart"/>
+      <w:r>
+        <w:rPr>
+          <w:rFonts w:ascii="Cascadia Code" w:hAnsi="Cascadia Code"/>
+        </w:rPr>
+        <w:t>modify .env</w:t>
+      </w:r>
+      <w:proofErr w:type="gramEnd"/>
+      <w:r>
+        <w:rPr>
+          <w:rFonts w:ascii="Cascadia Code" w:hAnsi="Cascadia Code"/>
+        </w:rPr>
+        <w:t xml:space="preserve"> </w:t>
+      </w:r>
+      <w:r>
+        <w:rPr>
+          <w:rFonts w:ascii="Cascadia Code" w:hAnsi="Cascadia Code"/>
+          <w:i/>
+          <w:iCs/>
+          <w:highlight w:val="yellow"/>
+        </w:rPr>
+        <w:t>KINDE_POST_LOGIN_REDIRECT_URL=http://localhost:</w:t>
+      </w:r>
+      <w:r>
+        <w:rPr>
+          <w:rFonts w:ascii="Cascadia Code" w:hAnsi="Cascadia Code"/>
+          <w:i/>
+          <w:iCs/>
+        </w:rPr>
+        <w:t>3000</w:t>
+      </w:r>
+      <w:r>
+        <w:rPr>
+          <w:rFonts w:ascii="Cascadia Code" w:hAnsi="Cascadia Code"/>
+        </w:rPr>
+        <w:t xml:space="preserve"> </w:t>
+      </w:r>
+      <w:r>
+        <w:rPr>
+          <w:rFonts w:ascii="Cascadia Code" w:hAnsi="Cascadia Code"/>
+          <w:b/>
+          <w:bCs/>
+        </w:rPr>
+        <w:t>to</w:t>
+      </w:r>
+      <w:r>
+        <w:rPr>
+          <w:rFonts w:ascii="Cascadia Code" w:hAnsi="Cascadia Code"/>
+        </w:rPr>
+        <w:t xml:space="preserve"> </w:t>
+      </w:r>
+      <w:r>
+        <w:rPr>
+          <w:rFonts w:ascii="Cascadia Code" w:hAnsi="Cascadia Code"/>
+          <w:i/>
+          <w:iCs/>
+          <w:highlight w:val="cyan"/>
+        </w:rPr>
+        <w:t>KINDE_POST_LOGIN_REDIRECT_URL=http://localhost:3000/api/auth/creation</w:t>
+      </w:r>
+    </w:p>
+    <w:p>
+      <w:pPr>
+        <w:pStyle w:val="ListParagraph"/>
+        <w:numPr>
+          <w:ilvl w:val="0"/>
+          <w:numId w:val="8"/>
+        </w:numPr>
+        <w:rPr>
+          <w:rFonts w:ascii="Cascadia Code" w:hAnsi="Cascadia Code"/>
+        </w:rPr>
+      </w:pPr>
+      <w:r>
+        <w:rPr>
+          <w:rFonts w:ascii="Cascadia Code" w:hAnsi="Cascadia Code"/>
+        </w:rPr>
+        <w:t xml:space="preserve">Now restart the development server and login again and the run </w:t>
+      </w:r>
+      <w:proofErr w:type="spellStart"/>
+      <w:r>
+        <w:rPr>
+          <w:rFonts w:ascii="Cascadia Code" w:hAnsi="Cascadia Code"/>
+          <w:highlight w:val="yellow"/>
+        </w:rPr>
+        <w:t>npx</w:t>
+      </w:r>
+      <w:proofErr w:type="spellEnd"/>
+      <w:r>
+        <w:rPr>
+          <w:rFonts w:ascii="Cascadia Code" w:hAnsi="Cascadia Code"/>
+          <w:highlight w:val="yellow"/>
+        </w:rPr>
+        <w:t xml:space="preserve"> </w:t>
+      </w:r>
+      <w:proofErr w:type="spellStart"/>
+      <w:r>
+        <w:rPr>
+          <w:rFonts w:ascii="Cascadia Code" w:hAnsi="Cascadia Code"/>
+          <w:highlight w:val="yellow"/>
+        </w:rPr>
+        <w:t>prisma</w:t>
+      </w:r>
+      <w:proofErr w:type="spellEnd"/>
+      <w:r>
+        <w:rPr>
+          <w:rFonts w:ascii="Cascadia Code" w:hAnsi="Cascadia Code"/>
+          <w:highlight w:val="yellow"/>
+        </w:rPr>
+        <w:t xml:space="preserve"> studio</w:t>
+      </w:r>
+      <w:r>
+        <w:rPr>
+          <w:rFonts w:ascii="Cascadia Code" w:hAnsi="Cascadia Code"/>
+        </w:rPr>
+        <w:t xml:space="preserve"> to check database details.</w:t>
+      </w:r>
+    </w:p>
+    <w:p>
+      <w:pPr>
+        <w:pStyle w:val="ListParagraph"/>
+        <w:rPr>
+          <w:rFonts w:ascii="Cascadia Code" w:hAnsi="Cascadia Code"/>
+        </w:rPr>
+      </w:pPr>
+    </w:p>
+    <w:p>
+      <w:pPr>
+        <w:pStyle w:val="ListParagraph"/>
         <w:rPr>
           <w:rFonts w:ascii="Cascadia Code" w:hAnsi="Cascadia Code"/>
         </w:rPr>
@@ -2578,7 +3535,7 @@
           <w:rFonts w:ascii="Cascadia Code" w:hAnsi="Cascadia Code"/>
         </w:rPr>
       </w:pPr>
-      <w:hyperlink r:id="rId6" w:anchor="set-up-kinde-auth-route-handlers" w:history="1">
+      <w:hyperlink r:id="rId7" w:anchor="set-up-kinde-auth-route-handlers" w:history="1">
         <w:r>
           <w:rPr>
             <w:rStyle w:val="Hyperlink"/>
@@ -2723,6 +3680,232 @@
     </w:lvl>
   </w:abstractNum>
   <w:abstractNum w:abstractNumId="1" w15:restartNumberingAfterBreak="0">
+    <w:nsid w:val="2D490067"/>
+    <w:multiLevelType w:val="hybridMultilevel"/>
+    <w:tmpl w:val="481E02F8"/>
+    <w:lvl w:ilvl="0" w:tplc="40090001">
+      <w:start w:val="1"/>
+      <w:numFmt w:val="bullet"/>
+      <w:lvlText w:val=""/>
+      <w:lvlJc w:val="left"/>
+      <w:pPr>
+        <w:ind w:left="1440" w:hanging="360"/>
+      </w:pPr>
+      <w:rPr>
+        <w:rFonts w:ascii="Symbol" w:hAnsi="Symbol" w:hint="default"/>
+      </w:rPr>
+    </w:lvl>
+    <w:lvl w:ilvl="1" w:tplc="40090003" w:tentative="1">
+      <w:start w:val="1"/>
+      <w:numFmt w:val="bullet"/>
+      <w:lvlText w:val="o"/>
+      <w:lvlJc w:val="left"/>
+      <w:pPr>
+        <w:ind w:left="2160" w:hanging="360"/>
+      </w:pPr>
+      <w:rPr>
+        <w:rFonts w:ascii="Courier New" w:hAnsi="Courier New" w:cs="Courier New" w:hint="default"/>
+      </w:rPr>
+    </w:lvl>
+    <w:lvl w:ilvl="2" w:tplc="40090005" w:tentative="1">
+      <w:start w:val="1"/>
+      <w:numFmt w:val="bullet"/>
+      <w:lvlText w:val=""/>
+      <w:lvlJc w:val="left"/>
+      <w:pPr>
+        <w:ind w:left="2880" w:hanging="360"/>
+      </w:pPr>
+      <w:rPr>
+        <w:rFonts w:ascii="Wingdings" w:hAnsi="Wingdings" w:hint="default"/>
+      </w:rPr>
+    </w:lvl>
+    <w:lvl w:ilvl="3" w:tplc="40090001" w:tentative="1">
+      <w:start w:val="1"/>
+      <w:numFmt w:val="bullet"/>
+      <w:lvlText w:val=""/>
+      <w:lvlJc w:val="left"/>
+      <w:pPr>
+        <w:ind w:left="3600" w:hanging="360"/>
+      </w:pPr>
+      <w:rPr>
+        <w:rFonts w:ascii="Symbol" w:hAnsi="Symbol" w:hint="default"/>
+      </w:rPr>
+    </w:lvl>
+    <w:lvl w:ilvl="4" w:tplc="40090003" w:tentative="1">
+      <w:start w:val="1"/>
+      <w:numFmt w:val="bullet"/>
+      <w:lvlText w:val="o"/>
+      <w:lvlJc w:val="left"/>
+      <w:pPr>
+        <w:ind w:left="4320" w:hanging="360"/>
+      </w:pPr>
+      <w:rPr>
+        <w:rFonts w:ascii="Courier New" w:hAnsi="Courier New" w:cs="Courier New" w:hint="default"/>
+      </w:rPr>
+    </w:lvl>
+    <w:lvl w:ilvl="5" w:tplc="40090005" w:tentative="1">
+      <w:start w:val="1"/>
+      <w:numFmt w:val="bullet"/>
+      <w:lvlText w:val=""/>
+      <w:lvlJc w:val="left"/>
+      <w:pPr>
+        <w:ind w:left="5040" w:hanging="360"/>
+      </w:pPr>
+      <w:rPr>
+        <w:rFonts w:ascii="Wingdings" w:hAnsi="Wingdings" w:hint="default"/>
+      </w:rPr>
+    </w:lvl>
+    <w:lvl w:ilvl="6" w:tplc="40090001" w:tentative="1">
+      <w:start w:val="1"/>
+      <w:numFmt w:val="bullet"/>
+      <w:lvlText w:val=""/>
+      <w:lvlJc w:val="left"/>
+      <w:pPr>
+        <w:ind w:left="5760" w:hanging="360"/>
+      </w:pPr>
+      <w:rPr>
+        <w:rFonts w:ascii="Symbol" w:hAnsi="Symbol" w:hint="default"/>
+      </w:rPr>
+    </w:lvl>
+    <w:lvl w:ilvl="7" w:tplc="40090003" w:tentative="1">
+      <w:start w:val="1"/>
+      <w:numFmt w:val="bullet"/>
+      <w:lvlText w:val="o"/>
+      <w:lvlJc w:val="left"/>
+      <w:pPr>
+        <w:ind w:left="6480" w:hanging="360"/>
+      </w:pPr>
+      <w:rPr>
+        <w:rFonts w:ascii="Courier New" w:hAnsi="Courier New" w:cs="Courier New" w:hint="default"/>
+      </w:rPr>
+    </w:lvl>
+    <w:lvl w:ilvl="8" w:tplc="40090005" w:tentative="1">
+      <w:start w:val="1"/>
+      <w:numFmt w:val="bullet"/>
+      <w:lvlText w:val=""/>
+      <w:lvlJc w:val="left"/>
+      <w:pPr>
+        <w:ind w:left="7200" w:hanging="360"/>
+      </w:pPr>
+      <w:rPr>
+        <w:rFonts w:ascii="Wingdings" w:hAnsi="Wingdings" w:hint="default"/>
+      </w:rPr>
+    </w:lvl>
+  </w:abstractNum>
+  <w:abstractNum w:abstractNumId="2" w15:restartNumberingAfterBreak="0">
+    <w:nsid w:val="39412A94"/>
+    <w:multiLevelType w:val="hybridMultilevel"/>
+    <w:tmpl w:val="3092D8CC"/>
+    <w:lvl w:ilvl="0" w:tplc="40090001">
+      <w:start w:val="1"/>
+      <w:numFmt w:val="bullet"/>
+      <w:lvlText w:val=""/>
+      <w:lvlJc w:val="left"/>
+      <w:pPr>
+        <w:ind w:left="1440" w:hanging="360"/>
+      </w:pPr>
+      <w:rPr>
+        <w:rFonts w:ascii="Symbol" w:hAnsi="Symbol" w:hint="default"/>
+      </w:rPr>
+    </w:lvl>
+    <w:lvl w:ilvl="1" w:tplc="40090003" w:tentative="1">
+      <w:start w:val="1"/>
+      <w:numFmt w:val="bullet"/>
+      <w:lvlText w:val="o"/>
+      <w:lvlJc w:val="left"/>
+      <w:pPr>
+        <w:ind w:left="2160" w:hanging="360"/>
+      </w:pPr>
+      <w:rPr>
+        <w:rFonts w:ascii="Courier New" w:hAnsi="Courier New" w:cs="Courier New" w:hint="default"/>
+      </w:rPr>
+    </w:lvl>
+    <w:lvl w:ilvl="2" w:tplc="40090005" w:tentative="1">
+      <w:start w:val="1"/>
+      <w:numFmt w:val="bullet"/>
+      <w:lvlText w:val=""/>
+      <w:lvlJc w:val="left"/>
+      <w:pPr>
+        <w:ind w:left="2880" w:hanging="360"/>
+      </w:pPr>
+      <w:rPr>
+        <w:rFonts w:ascii="Wingdings" w:hAnsi="Wingdings" w:hint="default"/>
+      </w:rPr>
+    </w:lvl>
+    <w:lvl w:ilvl="3" w:tplc="40090001" w:tentative="1">
+      <w:start w:val="1"/>
+      <w:numFmt w:val="bullet"/>
+      <w:lvlText w:val=""/>
+      <w:lvlJc w:val="left"/>
+      <w:pPr>
+        <w:ind w:left="3600" w:hanging="360"/>
+      </w:pPr>
+      <w:rPr>
+        <w:rFonts w:ascii="Symbol" w:hAnsi="Symbol" w:hint="default"/>
+      </w:rPr>
+    </w:lvl>
+    <w:lvl w:ilvl="4" w:tplc="40090003" w:tentative="1">
+      <w:start w:val="1"/>
+      <w:numFmt w:val="bullet"/>
+      <w:lvlText w:val="o"/>
+      <w:lvlJc w:val="left"/>
+      <w:pPr>
+        <w:ind w:left="4320" w:hanging="360"/>
+      </w:pPr>
+      <w:rPr>
+        <w:rFonts w:ascii="Courier New" w:hAnsi="Courier New" w:cs="Courier New" w:hint="default"/>
+      </w:rPr>
+    </w:lvl>
+    <w:lvl w:ilvl="5" w:tplc="40090005" w:tentative="1">
+      <w:start w:val="1"/>
+      <w:numFmt w:val="bullet"/>
+      <w:lvlText w:val=""/>
+      <w:lvlJc w:val="left"/>
+      <w:pPr>
+        <w:ind w:left="5040" w:hanging="360"/>
+      </w:pPr>
+      <w:rPr>
+        <w:rFonts w:ascii="Wingdings" w:hAnsi="Wingdings" w:hint="default"/>
+      </w:rPr>
+    </w:lvl>
+    <w:lvl w:ilvl="6" w:tplc="40090001" w:tentative="1">
+      <w:start w:val="1"/>
+      <w:numFmt w:val="bullet"/>
+      <w:lvlText w:val=""/>
+      <w:lvlJc w:val="left"/>
+      <w:pPr>
+        <w:ind w:left="5760" w:hanging="360"/>
+      </w:pPr>
+      <w:rPr>
+        <w:rFonts w:ascii="Symbol" w:hAnsi="Symbol" w:hint="default"/>
+      </w:rPr>
+    </w:lvl>
+    <w:lvl w:ilvl="7" w:tplc="40090003" w:tentative="1">
+      <w:start w:val="1"/>
+      <w:numFmt w:val="bullet"/>
+      <w:lvlText w:val="o"/>
+      <w:lvlJc w:val="left"/>
+      <w:pPr>
+        <w:ind w:left="6480" w:hanging="360"/>
+      </w:pPr>
+      <w:rPr>
+        <w:rFonts w:ascii="Courier New" w:hAnsi="Courier New" w:cs="Courier New" w:hint="default"/>
+      </w:rPr>
+    </w:lvl>
+    <w:lvl w:ilvl="8" w:tplc="40090005" w:tentative="1">
+      <w:start w:val="1"/>
+      <w:numFmt w:val="bullet"/>
+      <w:lvlText w:val=""/>
+      <w:lvlJc w:val="left"/>
+      <w:pPr>
+        <w:ind w:left="7200" w:hanging="360"/>
+      </w:pPr>
+      <w:rPr>
+        <w:rFonts w:ascii="Wingdings" w:hAnsi="Wingdings" w:hint="default"/>
+      </w:rPr>
+    </w:lvl>
+  </w:abstractNum>
+  <w:abstractNum w:abstractNumId="3" w15:restartNumberingAfterBreak="0">
     <w:nsid w:val="509C4968"/>
     <w:multiLevelType w:val="hybridMultilevel"/>
     <w:tmpl w:val="C1DC9656"/>
@@ -2835,7 +4018,7 @@
       </w:rPr>
     </w:lvl>
   </w:abstractNum>
-  <w:abstractNum w:abstractNumId="2" w15:restartNumberingAfterBreak="0">
+  <w:abstractNum w:abstractNumId="4" w15:restartNumberingAfterBreak="0">
     <w:nsid w:val="560D74C7"/>
     <w:multiLevelType w:val="hybridMultilevel"/>
     <w:tmpl w:val="8946D29C"/>
@@ -2924,7 +4107,7 @@
       </w:pPr>
     </w:lvl>
   </w:abstractNum>
-  <w:abstractNum w:abstractNumId="3" w15:restartNumberingAfterBreak="0">
+  <w:abstractNum w:abstractNumId="5" w15:restartNumberingAfterBreak="0">
     <w:nsid w:val="58075DBD"/>
     <w:multiLevelType w:val="hybridMultilevel"/>
     <w:tmpl w:val="A404A516"/>
@@ -3037,7 +4220,7 @@
       </w:rPr>
     </w:lvl>
   </w:abstractNum>
-  <w:abstractNum w:abstractNumId="4" w15:restartNumberingAfterBreak="0">
+  <w:abstractNum w:abstractNumId="6" w15:restartNumberingAfterBreak="0">
     <w:nsid w:val="66FB7FB7"/>
     <w:multiLevelType w:val="hybridMultilevel"/>
     <w:tmpl w:val="E46235CE"/>
@@ -3150,7 +4333,7 @@
       </w:rPr>
     </w:lvl>
   </w:abstractNum>
-  <w:abstractNum w:abstractNumId="5" w15:restartNumberingAfterBreak="0">
+  <w:abstractNum w:abstractNumId="7" w15:restartNumberingAfterBreak="0">
     <w:nsid w:val="759E01D7"/>
     <w:multiLevelType w:val="hybridMultilevel"/>
     <w:tmpl w:val="AB16FE1E"/>
@@ -3264,22 +4447,28 @@
     </w:lvl>
   </w:abstractNum>
   <w:num w:numId="1" w16cid:durableId="632446153">
-    <w:abstractNumId w:val="1"/>
+    <w:abstractNumId w:val="3"/>
   </w:num>
   <w:num w:numId="2" w16cid:durableId="723260396">
-    <w:abstractNumId w:val="4"/>
+    <w:abstractNumId w:val="6"/>
   </w:num>
   <w:num w:numId="3" w16cid:durableId="347101408">
-    <w:abstractNumId w:val="3"/>
+    <w:abstractNumId w:val="5"/>
   </w:num>
   <w:num w:numId="4" w16cid:durableId="1262255867">
-    <w:abstractNumId w:val="2"/>
+    <w:abstractNumId w:val="4"/>
   </w:num>
   <w:num w:numId="5" w16cid:durableId="544175205">
     <w:abstractNumId w:val="0"/>
   </w:num>
   <w:num w:numId="6" w16cid:durableId="25646682">
-    <w:abstractNumId w:val="5"/>
+    <w:abstractNumId w:val="7"/>
+  </w:num>
+  <w:num w:numId="7" w16cid:durableId="1877739314">
+    <w:abstractNumId w:val="2"/>
+  </w:num>
+  <w:num w:numId="8" w16cid:durableId="633875399">
+    <w:abstractNumId w:val="1"/>
   </w:num>
 </w:numbering>
 </file>

</xml_diff>